<commit_message>
cleaned draft and cleaned supplement
</commit_message>
<xml_diff>
--- a/ModelExperimentTable.docx
+++ b/ModelExperimentTable.docx
@@ -34,6 +34,7 @@
                 <w:b/>
               </w:rPr>
             </w:pPr>
+            <w:bookmarkStart w:id="0" w:name="_GoBack"/>
             <w:r>
               <w:rPr>
                 <w:b/>
@@ -681,11 +682,9 @@
           </w:p>
         </w:tc>
       </w:tr>
+      <w:bookmarkEnd w:id="0"/>
     </w:tbl>
-    <w:p>
-      <w:bookmarkStart w:id="0" w:name="_GoBack"/>
-      <w:bookmarkEnd w:id="0"/>
-    </w:p>
+    <w:p/>
     <w:sectPr>
       <w:pgSz w:w="15840" w:h="12240" w:orient="landscape"/>
       <w:pgMar w:top="1440" w:right="1440" w:bottom="1440" w:left="1440" w:header="720" w:footer="720" w:gutter="0"/>

</xml_diff>